<commit_message>
Added updated collaboration log
</commit_message>
<xml_diff>
--- a/Collaboration-Log.docx
+++ b/Collaboration-Log.docx
@@ -1,6 +1,6 @@
 
 <file path=word/document.xml><?xml version="1.0" encoding="utf-8"?>
-<w:document xmlns:wpc="http://schemas.microsoft.com/office/word/2010/wordprocessingCanvas" xmlns:cx="http://schemas.microsoft.com/office/drawing/2014/chartex" xmlns:cx1="http://schemas.microsoft.com/office/drawing/2015/9/8/chartex" xmlns:cx2="http://schemas.microsoft.com/office/drawing/2015/10/21/chartex" xmlns:cx3="http://schemas.microsoft.com/office/drawing/2016/5/9/chartex" xmlns:cx4="http://schemas.microsoft.com/office/drawing/2016/5/10/chartex" xmlns:cx5="http://schemas.microsoft.com/office/drawing/2016/5/11/chartex" xmlns:cx6="http://schemas.microsoft.com/office/drawing/2016/5/12/chartex" xmlns:cx7="http://schemas.microsoft.com/office/drawing/2016/5/13/chartex" xmlns:cx8="http://schemas.microsoft.com/office/drawing/2016/5/14/chartex" xmlns:mc="http://schemas.openxmlformats.org/markup-compatibility/2006" xmlns:aink="http://schemas.microsoft.com/office/drawing/2016/ink" xmlns:am3d="http://schemas.microsoft.com/office/drawing/2017/model3d" xmlns:o="urn:schemas-microsoft-com:office:office" xmlns:oel="http://schemas.microsoft.com/office/2019/extlst" xmlns:r="http://schemas.openxmlformats.org/officeDocument/2006/relationships" xmlns:m="http://schemas.openxmlformats.org/officeDocument/2006/math" xmlns:v="urn:schemas-microsoft-com:vml" xmlns:wp14="http://schemas.microsoft.com/office/word/2010/wordprocessingDrawing" xmlns:wp="http://schemas.openxmlformats.org/drawingml/2006/wordprocessingDrawing" xmlns:w10="urn:schemas-microsoft-com:office:word" xmlns:w="http://schemas.openxmlformats.org/wordprocessingml/2006/main" xmlns:w14="http://schemas.microsoft.com/office/word/2010/wordml" xmlns:w15="http://schemas.microsoft.com/office/word/2012/wordml" xmlns:w16cex="http://schemas.microsoft.com/office/word/2018/wordml/cex" xmlns:w16cid="http://schemas.microsoft.com/office/word/2016/wordml/cid" xmlns:w16="http://schemas.microsoft.com/office/word/2018/wordml" xmlns:w16sdtdh="http://schemas.microsoft.com/office/word/2020/wordml/sdtdatahash" xmlns:w16se="http://schemas.microsoft.com/office/word/2015/wordml/symex" xmlns:wpg="http://schemas.microsoft.com/office/word/2010/wordprocessingGroup" xmlns:wpi="http://schemas.microsoft.com/office/word/2010/wordprocessingInk" xmlns:wne="http://schemas.microsoft.com/office/word/2006/wordml" xmlns:wps="http://schemas.microsoft.com/office/word/2010/wordprocessingShape" mc:Ignorable="w14 w15 w16se w16cid w16 w16cex w16sdtdh wp14">
+<w:document xmlns:wpc="http://schemas.microsoft.com/office/word/2010/wordprocessingCanvas" xmlns:cx="http://schemas.microsoft.com/office/drawing/2014/chartex" xmlns:cx1="http://schemas.microsoft.com/office/drawing/2015/9/8/chartex" xmlns:cx2="http://schemas.microsoft.com/office/drawing/2015/10/21/chartex" xmlns:cx3="http://schemas.microsoft.com/office/drawing/2016/5/9/chartex" xmlns:cx4="http://schemas.microsoft.com/office/drawing/2016/5/10/chartex" xmlns:cx5="http://schemas.microsoft.com/office/drawing/2016/5/11/chartex" xmlns:cx6="http://schemas.microsoft.com/office/drawing/2016/5/12/chartex" xmlns:cx7="http://schemas.microsoft.com/office/drawing/2016/5/13/chartex" xmlns:cx8="http://schemas.microsoft.com/office/drawing/2016/5/14/chartex" xmlns:mc="http://schemas.openxmlformats.org/markup-compatibility/2006" xmlns:aink="http://schemas.microsoft.com/office/drawing/2016/ink" xmlns:am3d="http://schemas.microsoft.com/office/drawing/2017/model3d" xmlns:o="urn:schemas-microsoft-com:office:office" xmlns:oel="http://schemas.microsoft.com/office/2019/extlst" xmlns:r="http://schemas.openxmlformats.org/officeDocument/2006/relationships" xmlns:m="http://schemas.openxmlformats.org/officeDocument/2006/math" xmlns:v="urn:schemas-microsoft-com:vml" xmlns:wp14="http://schemas.microsoft.com/office/word/2010/wordprocessingDrawing" xmlns:wp="http://schemas.openxmlformats.org/drawingml/2006/wordprocessingDrawing" xmlns:w10="urn:schemas-microsoft-com:office:word" xmlns:w="http://schemas.openxmlformats.org/wordprocessingml/2006/main" xmlns:w14="http://schemas.microsoft.com/office/word/2010/wordml" xmlns:w15="http://schemas.microsoft.com/office/word/2012/wordml" xmlns:w16cex="http://schemas.microsoft.com/office/word/2018/wordml/cex" xmlns:w16cid="http://schemas.microsoft.com/office/word/2016/wordml/cid" xmlns:w16="http://schemas.microsoft.com/office/word/2018/wordml" xmlns:w16du="http://schemas.microsoft.com/office/word/2023/wordml/word16du" xmlns:w16sdtdh="http://schemas.microsoft.com/office/word/2020/wordml/sdtdatahash" xmlns:w16se="http://schemas.microsoft.com/office/word/2015/wordml/symex" xmlns:wpg="http://schemas.microsoft.com/office/word/2010/wordprocessingGroup" xmlns:wpi="http://schemas.microsoft.com/office/word/2010/wordprocessingInk" xmlns:wne="http://schemas.microsoft.com/office/word/2006/wordml" xmlns:wps="http://schemas.microsoft.com/office/word/2010/wordprocessingShape" mc:Ignorable="w14 w15 w16se w16cid w16 w16cex w16sdtdh w16du wp14">
   <w:body>
     <w:p>
       <w:pPr>
@@ -73,7 +73,7 @@
           <w:sz w:val="20"/>
           <w:szCs w:val="20"/>
         </w:rPr>
-        <w:t>Student Name</w:t>
+        <w:t>Trae Smith</w:t>
       </w:r>
     </w:p>
     <w:p>
@@ -90,7 +90,7 @@
           <w:sz w:val="20"/>
           <w:szCs w:val="20"/>
         </w:rPr>
-        <w:t>Date</w:t>
+        <w:t>9/7/24</w:t>
       </w:r>
     </w:p>
     <w:p>
@@ -174,7 +174,7 @@
           <w:sz w:val="20"/>
           <w:szCs w:val="20"/>
         </w:rPr>
-        <w:t>Moran</w:t>
+        <w:t>Parra</w:t>
       </w:r>
     </w:p>
     <w:p>
@@ -330,24 +330,73 @@
                 <w:szCs w:val="20"/>
               </w:rPr>
             </w:pPr>
-            <w:hyperlink r:id="rId8" w:history="1">
-              <w:r>
-                <w:rPr>
-                  <w:rStyle w:val="Hyperlink"/>
-                  <w:rFonts w:ascii="Palatino Linotype" w:hAnsi="Palatino Linotype"/>
-                  <w:sz w:val="20"/>
-                  <w:szCs w:val="20"/>
-                </w:rPr>
-                <w:t>https://en.wikipedia.org/wiki/For_loop</w:t>
-              </w:r>
-            </w:hyperlink>
-            <w:r>
-              <w:rPr>
-                <w:rFonts w:ascii="Palatino Linotype" w:hAnsi="Palatino Linotype"/>
-                <w:sz w:val="20"/>
-                <w:szCs w:val="20"/>
-              </w:rPr>
-              <w:t xml:space="preserve"> </w:t>
+            <w:r>
+              <w:rPr>
+                <w:rFonts w:ascii="Palatino Linotype" w:hAnsi="Palatino Linotype"/>
+                <w:sz w:val="20"/>
+                <w:szCs w:val="20"/>
+              </w:rPr>
+              <w:t>Collaboration with ChatGPT, prompt “</w:t>
+            </w:r>
+            <w:r>
+              <w:rPr>
+                <w:rFonts w:ascii="Palatino Linotype" w:hAnsi="Palatino Linotype"/>
+                <w:sz w:val="20"/>
+                <w:szCs w:val="20"/>
+              </w:rPr>
+              <w:t xml:space="preserve">how do I use absolute value in C program with </w:t>
+            </w:r>
+            <w:proofErr w:type="spellStart"/>
+            <w:r>
+              <w:rPr>
+                <w:rFonts w:ascii="Palatino Linotype" w:hAnsi="Palatino Linotype"/>
+                <w:sz w:val="20"/>
+                <w:szCs w:val="20"/>
+              </w:rPr>
+              <w:t>math.h</w:t>
+            </w:r>
+            <w:proofErr w:type="spellEnd"/>
+            <w:r>
+              <w:rPr>
+                <w:rFonts w:ascii="Consolas" w:hAnsi="Consolas" w:cs="Consolas"/>
+                <w:sz w:val="20"/>
+                <w:szCs w:val="20"/>
+              </w:rPr>
+              <w:t>;</w:t>
+            </w:r>
+            <w:r>
+              <w:rPr>
+                <w:rFonts w:ascii="Palatino Linotype" w:hAnsi="Palatino Linotype" w:cs="Consolas"/>
+                <w:sz w:val="20"/>
+                <w:szCs w:val="20"/>
+              </w:rPr>
+              <w:t>”</w:t>
+            </w:r>
+            <w:r>
+              <w:rPr>
+                <w:rFonts w:ascii="Palatino Linotype" w:hAnsi="Palatino Linotype" w:cs="Consolas"/>
+                <w:sz w:val="20"/>
+                <w:szCs w:val="20"/>
+              </w:rPr>
+              <w:t xml:space="preserve"> and “how do I use distance formula in C with </w:t>
+            </w:r>
+            <w:proofErr w:type="spellStart"/>
+            <w:r>
+              <w:rPr>
+                <w:rFonts w:ascii="Palatino Linotype" w:hAnsi="Palatino Linotype" w:cs="Consolas"/>
+                <w:sz w:val="20"/>
+                <w:szCs w:val="20"/>
+              </w:rPr>
+              <w:t>math.h</w:t>
+            </w:r>
+            <w:proofErr w:type="spellEnd"/>
+            <w:r>
+              <w:rPr>
+                <w:rFonts w:ascii="Palatino Linotype" w:hAnsi="Palatino Linotype" w:cs="Consolas"/>
+                <w:sz w:val="20"/>
+                <w:szCs w:val="20"/>
+              </w:rPr>
+              <w:t>”</w:t>
             </w:r>
           </w:p>
         </w:tc>
@@ -369,7 +418,31 @@
                 <w:sz w:val="20"/>
                 <w:szCs w:val="20"/>
               </w:rPr>
-              <w:t>10/1/23</w:t>
+              <w:t>9</w:t>
+            </w:r>
+            <w:r>
+              <w:rPr>
+                <w:rFonts w:ascii="Palatino Linotype" w:hAnsi="Palatino Linotype"/>
+                <w:sz w:val="20"/>
+                <w:szCs w:val="20"/>
+              </w:rPr>
+              <w:t>/</w:t>
+            </w:r>
+            <w:r>
+              <w:rPr>
+                <w:rFonts w:ascii="Palatino Linotype" w:hAnsi="Palatino Linotype"/>
+                <w:sz w:val="20"/>
+                <w:szCs w:val="20"/>
+              </w:rPr>
+              <w:t>4</w:t>
+            </w:r>
+            <w:r>
+              <w:rPr>
+                <w:rFonts w:ascii="Palatino Linotype" w:hAnsi="Palatino Linotype"/>
+                <w:sz w:val="20"/>
+                <w:szCs w:val="20"/>
+              </w:rPr>
+              <w:t>/23</w:t>
             </w:r>
           </w:p>
         </w:tc>
@@ -391,7 +464,15 @@
                 <w:sz w:val="20"/>
                 <w:szCs w:val="20"/>
               </w:rPr>
-              <w:t>7:00pm</w:t>
+              <w:t>4</w:t>
+            </w:r>
+            <w:r>
+              <w:rPr>
+                <w:rFonts w:ascii="Palatino Linotype" w:hAnsi="Palatino Linotype"/>
+                <w:sz w:val="20"/>
+                <w:szCs w:val="20"/>
+              </w:rPr>
+              <w:t>:00pm</w:t>
             </w:r>
           </w:p>
         </w:tc>
@@ -413,347 +494,23 @@
                 <w:sz w:val="20"/>
                 <w:szCs w:val="20"/>
               </w:rPr>
-              <w:t>~20 mins</w:t>
-            </w:r>
-          </w:p>
-        </w:tc>
-      </w:tr>
-      <w:tr>
-        <w:tc>
-          <w:tcPr>
-            <w:tcW w:w="5238" w:type="dxa"/>
-          </w:tcPr>
-          <w:p>
-            <w:pPr>
-              <w:rPr>
-                <w:rFonts w:ascii="Palatino Linotype" w:hAnsi="Palatino Linotype"/>
-                <w:sz w:val="20"/>
-                <w:szCs w:val="20"/>
-              </w:rPr>
-            </w:pPr>
-            <w:r>
-              <w:rPr>
-                <w:rFonts w:ascii="Palatino Linotype" w:hAnsi="Palatino Linotype"/>
-                <w:sz w:val="20"/>
-                <w:szCs w:val="20"/>
-              </w:rPr>
-              <w:t>Collaboration with &lt;</w:t>
-            </w:r>
-            <w:proofErr w:type="spellStart"/>
-            <w:r>
-              <w:rPr>
-                <w:rFonts w:ascii="Palatino Linotype" w:hAnsi="Palatino Linotype"/>
-                <w:sz w:val="20"/>
-                <w:szCs w:val="20"/>
-              </w:rPr>
-              <w:t>student_name</w:t>
-            </w:r>
-            <w:proofErr w:type="spellEnd"/>
-            <w:r>
-              <w:rPr>
-                <w:rFonts w:ascii="Palatino Linotype" w:hAnsi="Palatino Linotype"/>
-                <w:sz w:val="20"/>
-                <w:szCs w:val="20"/>
-              </w:rPr>
-              <w:t>&gt; about general memory allocation practices in C</w:t>
-            </w:r>
-          </w:p>
-        </w:tc>
-        <w:tc>
-          <w:tcPr>
-            <w:tcW w:w="1080" w:type="dxa"/>
-          </w:tcPr>
-          <w:p>
-            <w:pPr>
-              <w:rPr>
-                <w:rFonts w:ascii="Palatino Linotype" w:hAnsi="Palatino Linotype"/>
-                <w:sz w:val="20"/>
-                <w:szCs w:val="20"/>
-              </w:rPr>
-            </w:pPr>
-            <w:r>
-              <w:rPr>
-                <w:rFonts w:ascii="Palatino Linotype" w:hAnsi="Palatino Linotype"/>
-                <w:sz w:val="20"/>
-                <w:szCs w:val="20"/>
-              </w:rPr>
-              <w:t>10/2/23</w:t>
-            </w:r>
-          </w:p>
-        </w:tc>
-        <w:tc>
-          <w:tcPr>
-            <w:tcW w:w="990" w:type="dxa"/>
-          </w:tcPr>
-          <w:p>
-            <w:pPr>
-              <w:rPr>
-                <w:rFonts w:ascii="Palatino Linotype" w:hAnsi="Palatino Linotype"/>
-                <w:sz w:val="20"/>
-                <w:szCs w:val="20"/>
-              </w:rPr>
-            </w:pPr>
-            <w:r>
-              <w:rPr>
-                <w:rFonts w:ascii="Palatino Linotype" w:hAnsi="Palatino Linotype"/>
-                <w:sz w:val="20"/>
-                <w:szCs w:val="20"/>
-              </w:rPr>
-              <w:t>12:00pm</w:t>
-            </w:r>
-          </w:p>
-        </w:tc>
-        <w:tc>
-          <w:tcPr>
-            <w:tcW w:w="1548" w:type="dxa"/>
-          </w:tcPr>
-          <w:p>
-            <w:pPr>
-              <w:rPr>
-                <w:rFonts w:ascii="Palatino Linotype" w:hAnsi="Palatino Linotype"/>
-                <w:sz w:val="20"/>
-                <w:szCs w:val="20"/>
-              </w:rPr>
-            </w:pPr>
-            <w:r>
-              <w:rPr>
-                <w:rFonts w:ascii="Palatino Linotype" w:hAnsi="Palatino Linotype"/>
-                <w:sz w:val="20"/>
-                <w:szCs w:val="20"/>
-              </w:rPr>
-              <w:t>~30 mins</w:t>
-            </w:r>
-          </w:p>
-        </w:tc>
-      </w:tr>
-      <w:tr>
-        <w:tc>
-          <w:tcPr>
-            <w:tcW w:w="5238" w:type="dxa"/>
-          </w:tcPr>
-          <w:p>
-            <w:pPr>
-              <w:rPr>
-                <w:rFonts w:ascii="Palatino Linotype" w:hAnsi="Palatino Linotype"/>
-                <w:sz w:val="20"/>
-                <w:szCs w:val="20"/>
-              </w:rPr>
-            </w:pPr>
-            <w:r>
-              <w:rPr>
-                <w:rFonts w:ascii="Palatino Linotype" w:hAnsi="Palatino Linotype"/>
-                <w:sz w:val="20"/>
-                <w:szCs w:val="20"/>
-              </w:rPr>
-              <w:t>Collaboration with &lt;</w:t>
-            </w:r>
-            <w:proofErr w:type="spellStart"/>
-            <w:r>
-              <w:rPr>
-                <w:rFonts w:ascii="Palatino Linotype" w:hAnsi="Palatino Linotype"/>
-                <w:sz w:val="20"/>
-                <w:szCs w:val="20"/>
-              </w:rPr>
-              <w:t>student_name</w:t>
-            </w:r>
-            <w:proofErr w:type="spellEnd"/>
-            <w:r>
-              <w:rPr>
-                <w:rFonts w:ascii="Palatino Linotype" w:hAnsi="Palatino Linotype"/>
-                <w:sz w:val="20"/>
-                <w:szCs w:val="20"/>
-              </w:rPr>
-              <w:t>&gt; about loop logic in C</w:t>
-            </w:r>
-          </w:p>
-        </w:tc>
-        <w:tc>
-          <w:tcPr>
-            <w:tcW w:w="1080" w:type="dxa"/>
-          </w:tcPr>
-          <w:p>
-            <w:pPr>
-              <w:rPr>
-                <w:rFonts w:ascii="Palatino Linotype" w:hAnsi="Palatino Linotype"/>
-                <w:sz w:val="20"/>
-                <w:szCs w:val="20"/>
-              </w:rPr>
-            </w:pPr>
-            <w:r>
-              <w:rPr>
-                <w:rFonts w:ascii="Palatino Linotype" w:hAnsi="Palatino Linotype"/>
-                <w:sz w:val="20"/>
-                <w:szCs w:val="20"/>
-              </w:rPr>
-              <w:t>10/2/23</w:t>
-            </w:r>
-          </w:p>
-        </w:tc>
-        <w:tc>
-          <w:tcPr>
-            <w:tcW w:w="990" w:type="dxa"/>
-          </w:tcPr>
-          <w:p>
-            <w:pPr>
-              <w:rPr>
-                <w:rFonts w:ascii="Palatino Linotype" w:hAnsi="Palatino Linotype"/>
-                <w:sz w:val="20"/>
-                <w:szCs w:val="20"/>
-              </w:rPr>
-            </w:pPr>
-            <w:r>
-              <w:rPr>
-                <w:rFonts w:ascii="Palatino Linotype" w:hAnsi="Palatino Linotype"/>
-                <w:sz w:val="20"/>
-                <w:szCs w:val="20"/>
-              </w:rPr>
-              <w:t>4:00pm</w:t>
-            </w:r>
-          </w:p>
-        </w:tc>
-        <w:tc>
-          <w:tcPr>
-            <w:tcW w:w="1548" w:type="dxa"/>
-          </w:tcPr>
-          <w:p>
-            <w:pPr>
-              <w:rPr>
-                <w:rFonts w:ascii="Palatino Linotype" w:hAnsi="Palatino Linotype"/>
-                <w:sz w:val="20"/>
-                <w:szCs w:val="20"/>
-              </w:rPr>
-            </w:pPr>
-            <w:r>
-              <w:rPr>
-                <w:rFonts w:ascii="Palatino Linotype" w:hAnsi="Palatino Linotype"/>
-                <w:sz w:val="20"/>
-                <w:szCs w:val="20"/>
-              </w:rPr>
-              <w:t>~15 mins</w:t>
-            </w:r>
-          </w:p>
-        </w:tc>
-      </w:tr>
-      <w:tr>
-        <w:tc>
-          <w:tcPr>
-            <w:tcW w:w="5238" w:type="dxa"/>
-          </w:tcPr>
-          <w:p>
-            <w:pPr>
-              <w:rPr>
-                <w:rFonts w:ascii="Palatino Linotype" w:hAnsi="Palatino Linotype"/>
-                <w:sz w:val="20"/>
-                <w:szCs w:val="20"/>
-              </w:rPr>
-            </w:pPr>
-            <w:r>
-              <w:rPr>
-                <w:rFonts w:ascii="Palatino Linotype" w:hAnsi="Palatino Linotype"/>
-                <w:sz w:val="20"/>
-                <w:szCs w:val="20"/>
-              </w:rPr>
-              <w:t xml:space="preserve">Collaboration with </w:t>
-            </w:r>
-            <w:proofErr w:type="spellStart"/>
-            <w:r>
-              <w:rPr>
-                <w:rFonts w:ascii="Palatino Linotype" w:hAnsi="Palatino Linotype"/>
-                <w:sz w:val="20"/>
-                <w:szCs w:val="20"/>
-              </w:rPr>
-              <w:t>ChatGPT</w:t>
-            </w:r>
-            <w:proofErr w:type="spellEnd"/>
-            <w:r>
-              <w:rPr>
-                <w:rFonts w:ascii="Palatino Linotype" w:hAnsi="Palatino Linotype"/>
-                <w:sz w:val="20"/>
-                <w:szCs w:val="20"/>
-              </w:rPr>
-              <w:t xml:space="preserve">, prompt “Please explain what is wrong with this code statement: </w:t>
-            </w:r>
-            <w:r>
-              <w:rPr>
-                <w:rFonts w:ascii="Consolas" w:hAnsi="Consolas" w:cs="Consolas"/>
-                <w:sz w:val="20"/>
-                <w:szCs w:val="20"/>
-              </w:rPr>
-              <w:t>int x = 3.5;</w:t>
-            </w:r>
-            <w:r>
-              <w:rPr>
-                <w:rFonts w:ascii="Palatino Linotype" w:hAnsi="Palatino Linotype" w:cs="Consolas"/>
-                <w:sz w:val="20"/>
-                <w:szCs w:val="20"/>
-              </w:rPr>
-              <w:t>”</w:t>
-            </w:r>
-          </w:p>
-        </w:tc>
-        <w:tc>
-          <w:tcPr>
-            <w:tcW w:w="1080" w:type="dxa"/>
-          </w:tcPr>
-          <w:p>
-            <w:pPr>
-              <w:rPr>
-                <w:rFonts w:ascii="Palatino Linotype" w:hAnsi="Palatino Linotype"/>
-                <w:sz w:val="20"/>
-                <w:szCs w:val="20"/>
-              </w:rPr>
-            </w:pPr>
-            <w:r>
-              <w:rPr>
-                <w:rFonts w:ascii="Palatino Linotype" w:hAnsi="Palatino Linotype"/>
-                <w:sz w:val="20"/>
-                <w:szCs w:val="20"/>
-              </w:rPr>
-              <w:t>10/1/23</w:t>
-            </w:r>
-          </w:p>
-        </w:tc>
-        <w:tc>
-          <w:tcPr>
-            <w:tcW w:w="990" w:type="dxa"/>
-          </w:tcPr>
-          <w:p>
-            <w:pPr>
-              <w:rPr>
-                <w:rFonts w:ascii="Palatino Linotype" w:hAnsi="Palatino Linotype"/>
-                <w:sz w:val="20"/>
-                <w:szCs w:val="20"/>
-              </w:rPr>
-            </w:pPr>
-            <w:r>
-              <w:rPr>
-                <w:rFonts w:ascii="Palatino Linotype" w:hAnsi="Palatino Linotype"/>
-                <w:sz w:val="20"/>
-                <w:szCs w:val="20"/>
-              </w:rPr>
-              <w:t>1:00pm</w:t>
-            </w:r>
-          </w:p>
-        </w:tc>
-        <w:tc>
-          <w:tcPr>
-            <w:tcW w:w="1548" w:type="dxa"/>
-          </w:tcPr>
-          <w:p>
-            <w:pPr>
-              <w:rPr>
-                <w:rFonts w:ascii="Palatino Linotype" w:hAnsi="Palatino Linotype"/>
-                <w:sz w:val="20"/>
-                <w:szCs w:val="20"/>
-              </w:rPr>
-            </w:pPr>
-            <w:r>
-              <w:rPr>
-                <w:rFonts w:ascii="Palatino Linotype" w:hAnsi="Palatino Linotype"/>
-                <w:sz w:val="20"/>
-                <w:szCs w:val="20"/>
-              </w:rPr>
-              <w:t>~10 mins</w:t>
+              <w:t>~</w:t>
+            </w:r>
+            <w:r>
+              <w:rPr>
+                <w:rFonts w:ascii="Palatino Linotype" w:hAnsi="Palatino Linotype"/>
+                <w:sz w:val="20"/>
+                <w:szCs w:val="20"/>
+              </w:rPr>
+              <w:t>2</w:t>
+            </w:r>
+            <w:r>
+              <w:rPr>
+                <w:rFonts w:ascii="Palatino Linotype" w:hAnsi="Palatino Linotype"/>
+                <w:sz w:val="20"/>
+                <w:szCs w:val="20"/>
+              </w:rPr>
+              <w:t xml:space="preserve"> mins</w:t>
             </w:r>
           </w:p>
         </w:tc>
@@ -789,23 +546,11 @@
           <w:sz w:val="20"/>
           <w:szCs w:val="20"/>
         </w:rPr>
-        <w:t xml:space="preserve">You can add additional rows above as </w:t>
+        <w:t>You can add additional rows above as necessary</w:t>
       </w:r>
-      <w:proofErr w:type="gramStart"/>
-      <w:r>
-        <w:rPr>
-          <w:rFonts w:ascii="Palatino Linotype" w:hAnsi="Palatino Linotype"/>
-          <w:i/>
-          <w:iCs/>
-          <w:sz w:val="20"/>
-          <w:szCs w:val="20"/>
-        </w:rPr>
-        <w:t>necessary</w:t>
-      </w:r>
-      <w:proofErr w:type="gramEnd"/>
     </w:p>
     <w:sectPr>
-      <w:headerReference w:type="default" r:id="rId9"/>
+      <w:headerReference w:type="default" r:id="rId8"/>
       <w:pgSz w:w="12240" w:h="15840"/>
       <w:pgMar w:top="1440" w:right="1800" w:bottom="1440" w:left="1800" w:header="720" w:footer="720" w:gutter="0"/>
       <w:cols w:space="720"/>
@@ -815,7 +560,7 @@
 </file>
 
 <file path=word/endnotes.xml><?xml version="1.0" encoding="utf-8"?>
-<w:endnotes xmlns:wpc="http://schemas.microsoft.com/office/word/2010/wordprocessingCanvas" xmlns:cx="http://schemas.microsoft.com/office/drawing/2014/chartex" xmlns:cx1="http://schemas.microsoft.com/office/drawing/2015/9/8/chartex" xmlns:cx2="http://schemas.microsoft.com/office/drawing/2015/10/21/chartex" xmlns:cx3="http://schemas.microsoft.com/office/drawing/2016/5/9/chartex" xmlns:cx4="http://schemas.microsoft.com/office/drawing/2016/5/10/chartex" xmlns:cx5="http://schemas.microsoft.com/office/drawing/2016/5/11/chartex" xmlns:cx6="http://schemas.microsoft.com/office/drawing/2016/5/12/chartex" xmlns:cx7="http://schemas.microsoft.com/office/drawing/2016/5/13/chartex" xmlns:cx8="http://schemas.microsoft.com/office/drawing/2016/5/14/chartex" xmlns:mc="http://schemas.openxmlformats.org/markup-compatibility/2006" xmlns:aink="http://schemas.microsoft.com/office/drawing/2016/ink" xmlns:am3d="http://schemas.microsoft.com/office/drawing/2017/model3d" xmlns:o="urn:schemas-microsoft-com:office:office" xmlns:oel="http://schemas.microsoft.com/office/2019/extlst" xmlns:r="http://schemas.openxmlformats.org/officeDocument/2006/relationships" xmlns:m="http://schemas.openxmlformats.org/officeDocument/2006/math" xmlns:v="urn:schemas-microsoft-com:vml" xmlns:wp14="http://schemas.microsoft.com/office/word/2010/wordprocessingDrawing" xmlns:wp="http://schemas.openxmlformats.org/drawingml/2006/wordprocessingDrawing" xmlns:w10="urn:schemas-microsoft-com:office:word" xmlns:w="http://schemas.openxmlformats.org/wordprocessingml/2006/main" xmlns:w14="http://schemas.microsoft.com/office/word/2010/wordml" xmlns:w15="http://schemas.microsoft.com/office/word/2012/wordml" xmlns:w16cex="http://schemas.microsoft.com/office/word/2018/wordml/cex" xmlns:w16cid="http://schemas.microsoft.com/office/word/2016/wordml/cid" xmlns:w16="http://schemas.microsoft.com/office/word/2018/wordml" xmlns:w16sdtdh="http://schemas.microsoft.com/office/word/2020/wordml/sdtdatahash" xmlns:w16se="http://schemas.microsoft.com/office/word/2015/wordml/symex" xmlns:wpg="http://schemas.microsoft.com/office/word/2010/wordprocessingGroup" xmlns:wpi="http://schemas.microsoft.com/office/word/2010/wordprocessingInk" xmlns:wne="http://schemas.microsoft.com/office/word/2006/wordml" xmlns:wps="http://schemas.microsoft.com/office/word/2010/wordprocessingShape" mc:Ignorable="w14 w15 w16se w16cid w16 w16cex w16sdtdh wp14">
+<w:endnotes xmlns:wpc="http://schemas.microsoft.com/office/word/2010/wordprocessingCanvas" xmlns:cx="http://schemas.microsoft.com/office/drawing/2014/chartex" xmlns:cx1="http://schemas.microsoft.com/office/drawing/2015/9/8/chartex" xmlns:cx2="http://schemas.microsoft.com/office/drawing/2015/10/21/chartex" xmlns:cx3="http://schemas.microsoft.com/office/drawing/2016/5/9/chartex" xmlns:cx4="http://schemas.microsoft.com/office/drawing/2016/5/10/chartex" xmlns:cx5="http://schemas.microsoft.com/office/drawing/2016/5/11/chartex" xmlns:cx6="http://schemas.microsoft.com/office/drawing/2016/5/12/chartex" xmlns:cx7="http://schemas.microsoft.com/office/drawing/2016/5/13/chartex" xmlns:cx8="http://schemas.microsoft.com/office/drawing/2016/5/14/chartex" xmlns:mc="http://schemas.openxmlformats.org/markup-compatibility/2006" xmlns:aink="http://schemas.microsoft.com/office/drawing/2016/ink" xmlns:am3d="http://schemas.microsoft.com/office/drawing/2017/model3d" xmlns:o="urn:schemas-microsoft-com:office:office" xmlns:oel="http://schemas.microsoft.com/office/2019/extlst" xmlns:r="http://schemas.openxmlformats.org/officeDocument/2006/relationships" xmlns:m="http://schemas.openxmlformats.org/officeDocument/2006/math" xmlns:v="urn:schemas-microsoft-com:vml" xmlns:wp14="http://schemas.microsoft.com/office/word/2010/wordprocessingDrawing" xmlns:wp="http://schemas.openxmlformats.org/drawingml/2006/wordprocessingDrawing" xmlns:w10="urn:schemas-microsoft-com:office:word" xmlns:w="http://schemas.openxmlformats.org/wordprocessingml/2006/main" xmlns:w14="http://schemas.microsoft.com/office/word/2010/wordml" xmlns:w15="http://schemas.microsoft.com/office/word/2012/wordml" xmlns:w16cex="http://schemas.microsoft.com/office/word/2018/wordml/cex" xmlns:w16cid="http://schemas.microsoft.com/office/word/2016/wordml/cid" xmlns:w16="http://schemas.microsoft.com/office/word/2018/wordml" xmlns:w16du="http://schemas.microsoft.com/office/word/2023/wordml/word16du" xmlns:w16sdtdh="http://schemas.microsoft.com/office/word/2020/wordml/sdtdatahash" xmlns:w16se="http://schemas.microsoft.com/office/word/2015/wordml/symex" xmlns:wpg="http://schemas.microsoft.com/office/word/2010/wordprocessingGroup" xmlns:wpi="http://schemas.microsoft.com/office/word/2010/wordprocessingInk" xmlns:wne="http://schemas.microsoft.com/office/word/2006/wordml" xmlns:wps="http://schemas.microsoft.com/office/word/2010/wordprocessingShape" mc:Ignorable="w14 w15 w16se w16cid w16 w16cex w16sdtdh w16du wp14">
   <w:endnote w:type="separator" w:id="-1">
     <w:p>
       <w:r>
@@ -834,7 +579,7 @@
 </file>
 
 <file path=word/footnotes.xml><?xml version="1.0" encoding="utf-8"?>
-<w:footnotes xmlns:wpc="http://schemas.microsoft.com/office/word/2010/wordprocessingCanvas" xmlns:cx="http://schemas.microsoft.com/office/drawing/2014/chartex" xmlns:cx1="http://schemas.microsoft.com/office/drawing/2015/9/8/chartex" xmlns:cx2="http://schemas.microsoft.com/office/drawing/2015/10/21/chartex" xmlns:cx3="http://schemas.microsoft.com/office/drawing/2016/5/9/chartex" xmlns:cx4="http://schemas.microsoft.com/office/drawing/2016/5/10/chartex" xmlns:cx5="http://schemas.microsoft.com/office/drawing/2016/5/11/chartex" xmlns:cx6="http://schemas.microsoft.com/office/drawing/2016/5/12/chartex" xmlns:cx7="http://schemas.microsoft.com/office/drawing/2016/5/13/chartex" xmlns:cx8="http://schemas.microsoft.com/office/drawing/2016/5/14/chartex" xmlns:mc="http://schemas.openxmlformats.org/markup-compatibility/2006" xmlns:aink="http://schemas.microsoft.com/office/drawing/2016/ink" xmlns:am3d="http://schemas.microsoft.com/office/drawing/2017/model3d" xmlns:o="urn:schemas-microsoft-com:office:office" xmlns:oel="http://schemas.microsoft.com/office/2019/extlst" xmlns:r="http://schemas.openxmlformats.org/officeDocument/2006/relationships" xmlns:m="http://schemas.openxmlformats.org/officeDocument/2006/math" xmlns:v="urn:schemas-microsoft-com:vml" xmlns:wp14="http://schemas.microsoft.com/office/word/2010/wordprocessingDrawing" xmlns:wp="http://schemas.openxmlformats.org/drawingml/2006/wordprocessingDrawing" xmlns:w10="urn:schemas-microsoft-com:office:word" xmlns:w="http://schemas.openxmlformats.org/wordprocessingml/2006/main" xmlns:w14="http://schemas.microsoft.com/office/word/2010/wordml" xmlns:w15="http://schemas.microsoft.com/office/word/2012/wordml" xmlns:w16cex="http://schemas.microsoft.com/office/word/2018/wordml/cex" xmlns:w16cid="http://schemas.microsoft.com/office/word/2016/wordml/cid" xmlns:w16="http://schemas.microsoft.com/office/word/2018/wordml" xmlns:w16sdtdh="http://schemas.microsoft.com/office/word/2020/wordml/sdtdatahash" xmlns:w16se="http://schemas.microsoft.com/office/word/2015/wordml/symex" xmlns:wpg="http://schemas.microsoft.com/office/word/2010/wordprocessingGroup" xmlns:wpi="http://schemas.microsoft.com/office/word/2010/wordprocessingInk" xmlns:wne="http://schemas.microsoft.com/office/word/2006/wordml" xmlns:wps="http://schemas.microsoft.com/office/word/2010/wordprocessingShape" mc:Ignorable="w14 w15 w16se w16cid w16 w16cex w16sdtdh wp14">
+<w:footnotes xmlns:wpc="http://schemas.microsoft.com/office/word/2010/wordprocessingCanvas" xmlns:cx="http://schemas.microsoft.com/office/drawing/2014/chartex" xmlns:cx1="http://schemas.microsoft.com/office/drawing/2015/9/8/chartex" xmlns:cx2="http://schemas.microsoft.com/office/drawing/2015/10/21/chartex" xmlns:cx3="http://schemas.microsoft.com/office/drawing/2016/5/9/chartex" xmlns:cx4="http://schemas.microsoft.com/office/drawing/2016/5/10/chartex" xmlns:cx5="http://schemas.microsoft.com/office/drawing/2016/5/11/chartex" xmlns:cx6="http://schemas.microsoft.com/office/drawing/2016/5/12/chartex" xmlns:cx7="http://schemas.microsoft.com/office/drawing/2016/5/13/chartex" xmlns:cx8="http://schemas.microsoft.com/office/drawing/2016/5/14/chartex" xmlns:mc="http://schemas.openxmlformats.org/markup-compatibility/2006" xmlns:aink="http://schemas.microsoft.com/office/drawing/2016/ink" xmlns:am3d="http://schemas.microsoft.com/office/drawing/2017/model3d" xmlns:o="urn:schemas-microsoft-com:office:office" xmlns:oel="http://schemas.microsoft.com/office/2019/extlst" xmlns:r="http://schemas.openxmlformats.org/officeDocument/2006/relationships" xmlns:m="http://schemas.openxmlformats.org/officeDocument/2006/math" xmlns:v="urn:schemas-microsoft-com:vml" xmlns:wp14="http://schemas.microsoft.com/office/word/2010/wordprocessingDrawing" xmlns:wp="http://schemas.openxmlformats.org/drawingml/2006/wordprocessingDrawing" xmlns:w10="urn:schemas-microsoft-com:office:word" xmlns:w="http://schemas.openxmlformats.org/wordprocessingml/2006/main" xmlns:w14="http://schemas.microsoft.com/office/word/2010/wordml" xmlns:w15="http://schemas.microsoft.com/office/word/2012/wordml" xmlns:w16cex="http://schemas.microsoft.com/office/word/2018/wordml/cex" xmlns:w16cid="http://schemas.microsoft.com/office/word/2016/wordml/cid" xmlns:w16="http://schemas.microsoft.com/office/word/2018/wordml" xmlns:w16du="http://schemas.microsoft.com/office/word/2023/wordml/word16du" xmlns:w16sdtdh="http://schemas.microsoft.com/office/word/2020/wordml/sdtdatahash" xmlns:w16se="http://schemas.microsoft.com/office/word/2015/wordml/symex" xmlns:wpg="http://schemas.microsoft.com/office/word/2010/wordprocessingGroup" xmlns:wpi="http://schemas.microsoft.com/office/word/2010/wordprocessingInk" xmlns:wne="http://schemas.microsoft.com/office/word/2006/wordml" xmlns:wps="http://schemas.microsoft.com/office/word/2010/wordprocessingShape" mc:Ignorable="w14 w15 w16se w16cid w16 w16cex w16sdtdh w16du wp14">
   <w:footnote w:type="separator" w:id="-1">
     <w:p>
       <w:r>
@@ -853,7 +598,7 @@
 </file>
 
 <file path=word/header1.xml><?xml version="1.0" encoding="utf-8"?>
-<w:hdr xmlns:wpc="http://schemas.microsoft.com/office/word/2010/wordprocessingCanvas" xmlns:cx="http://schemas.microsoft.com/office/drawing/2014/chartex" xmlns:cx1="http://schemas.microsoft.com/office/drawing/2015/9/8/chartex" xmlns:cx2="http://schemas.microsoft.com/office/drawing/2015/10/21/chartex" xmlns:cx3="http://schemas.microsoft.com/office/drawing/2016/5/9/chartex" xmlns:cx4="http://schemas.microsoft.com/office/drawing/2016/5/10/chartex" xmlns:cx5="http://schemas.microsoft.com/office/drawing/2016/5/11/chartex" xmlns:cx6="http://schemas.microsoft.com/office/drawing/2016/5/12/chartex" xmlns:cx7="http://schemas.microsoft.com/office/drawing/2016/5/13/chartex" xmlns:cx8="http://schemas.microsoft.com/office/drawing/2016/5/14/chartex" xmlns:mc="http://schemas.openxmlformats.org/markup-compatibility/2006" xmlns:aink="http://schemas.microsoft.com/office/drawing/2016/ink" xmlns:am3d="http://schemas.microsoft.com/office/drawing/2017/model3d" xmlns:o="urn:schemas-microsoft-com:office:office" xmlns:oel="http://schemas.microsoft.com/office/2019/extlst" xmlns:r="http://schemas.openxmlformats.org/officeDocument/2006/relationships" xmlns:m="http://schemas.openxmlformats.org/officeDocument/2006/math" xmlns:v="urn:schemas-microsoft-com:vml" xmlns:wp14="http://schemas.microsoft.com/office/word/2010/wordprocessingDrawing" xmlns:wp="http://schemas.openxmlformats.org/drawingml/2006/wordprocessingDrawing" xmlns:w10="urn:schemas-microsoft-com:office:word" xmlns:w="http://schemas.openxmlformats.org/wordprocessingml/2006/main" xmlns:w14="http://schemas.microsoft.com/office/word/2010/wordml" xmlns:w15="http://schemas.microsoft.com/office/word/2012/wordml" xmlns:w16cex="http://schemas.microsoft.com/office/word/2018/wordml/cex" xmlns:w16cid="http://schemas.microsoft.com/office/word/2016/wordml/cid" xmlns:w16="http://schemas.microsoft.com/office/word/2018/wordml" xmlns:w16sdtdh="http://schemas.microsoft.com/office/word/2020/wordml/sdtdatahash" xmlns:w16se="http://schemas.microsoft.com/office/word/2015/wordml/symex" xmlns:wpg="http://schemas.microsoft.com/office/word/2010/wordprocessingGroup" xmlns:wpi="http://schemas.microsoft.com/office/word/2010/wordprocessingInk" xmlns:wne="http://schemas.microsoft.com/office/word/2006/wordml" xmlns:wps="http://schemas.microsoft.com/office/word/2010/wordprocessingShape" mc:Ignorable="w14 w15 w16se w16cid w16 w16cex w16sdtdh wp14">
+<w:hdr xmlns:wpc="http://schemas.microsoft.com/office/word/2010/wordprocessingCanvas" xmlns:cx="http://schemas.microsoft.com/office/drawing/2014/chartex" xmlns:cx1="http://schemas.microsoft.com/office/drawing/2015/9/8/chartex" xmlns:cx2="http://schemas.microsoft.com/office/drawing/2015/10/21/chartex" xmlns:cx3="http://schemas.microsoft.com/office/drawing/2016/5/9/chartex" xmlns:cx4="http://schemas.microsoft.com/office/drawing/2016/5/10/chartex" xmlns:cx5="http://schemas.microsoft.com/office/drawing/2016/5/11/chartex" xmlns:cx6="http://schemas.microsoft.com/office/drawing/2016/5/12/chartex" xmlns:cx7="http://schemas.microsoft.com/office/drawing/2016/5/13/chartex" xmlns:cx8="http://schemas.microsoft.com/office/drawing/2016/5/14/chartex" xmlns:mc="http://schemas.openxmlformats.org/markup-compatibility/2006" xmlns:aink="http://schemas.microsoft.com/office/drawing/2016/ink" xmlns:am3d="http://schemas.microsoft.com/office/drawing/2017/model3d" xmlns:o="urn:schemas-microsoft-com:office:office" xmlns:oel="http://schemas.microsoft.com/office/2019/extlst" xmlns:r="http://schemas.openxmlformats.org/officeDocument/2006/relationships" xmlns:m="http://schemas.openxmlformats.org/officeDocument/2006/math" xmlns:v="urn:schemas-microsoft-com:vml" xmlns:wp14="http://schemas.microsoft.com/office/word/2010/wordprocessingDrawing" xmlns:wp="http://schemas.openxmlformats.org/drawingml/2006/wordprocessingDrawing" xmlns:w10="urn:schemas-microsoft-com:office:word" xmlns:w="http://schemas.openxmlformats.org/wordprocessingml/2006/main" xmlns:w14="http://schemas.microsoft.com/office/word/2010/wordml" xmlns:w15="http://schemas.microsoft.com/office/word/2012/wordml" xmlns:w16cex="http://schemas.microsoft.com/office/word/2018/wordml/cex" xmlns:w16cid="http://schemas.microsoft.com/office/word/2016/wordml/cid" xmlns:w16="http://schemas.microsoft.com/office/word/2018/wordml" xmlns:w16du="http://schemas.microsoft.com/office/word/2023/wordml/word16du" xmlns:w16sdtdh="http://schemas.microsoft.com/office/word/2020/wordml/sdtdatahash" xmlns:w16se="http://schemas.microsoft.com/office/word/2015/wordml/symex" xmlns:wpg="http://schemas.microsoft.com/office/word/2010/wordprocessingGroup" xmlns:wpi="http://schemas.microsoft.com/office/word/2010/wordprocessingInk" xmlns:wne="http://schemas.microsoft.com/office/word/2006/wordml" xmlns:wps="http://schemas.microsoft.com/office/word/2010/wordprocessingShape" mc:Ignorable="w14 w15 w16se w16cid w16 w16cex w16sdtdh w16du wp14">
   <w:p>
     <w:pPr>
       <w:pStyle w:val="Header"/>
@@ -870,7 +615,7 @@
 </file>
 
 <file path=word/numbering.xml><?xml version="1.0" encoding="utf-8"?>
-<w:numbering xmlns:wpc="http://schemas.microsoft.com/office/word/2010/wordprocessingCanvas" xmlns:cx="http://schemas.microsoft.com/office/drawing/2014/chartex" xmlns:cx1="http://schemas.microsoft.com/office/drawing/2015/9/8/chartex" xmlns:cx2="http://schemas.microsoft.com/office/drawing/2015/10/21/chartex" xmlns:cx3="http://schemas.microsoft.com/office/drawing/2016/5/9/chartex" xmlns:cx4="http://schemas.microsoft.com/office/drawing/2016/5/10/chartex" xmlns:cx5="http://schemas.microsoft.com/office/drawing/2016/5/11/chartex" xmlns:cx6="http://schemas.microsoft.com/office/drawing/2016/5/12/chartex" xmlns:cx7="http://schemas.microsoft.com/office/drawing/2016/5/13/chartex" xmlns:cx8="http://schemas.microsoft.com/office/drawing/2016/5/14/chartex" xmlns:mc="http://schemas.openxmlformats.org/markup-compatibility/2006" xmlns:aink="http://schemas.microsoft.com/office/drawing/2016/ink" xmlns:am3d="http://schemas.microsoft.com/office/drawing/2017/model3d" xmlns:o="urn:schemas-microsoft-com:office:office" xmlns:oel="http://schemas.microsoft.com/office/2019/extlst" xmlns:r="http://schemas.openxmlformats.org/officeDocument/2006/relationships" xmlns:m="http://schemas.openxmlformats.org/officeDocument/2006/math" xmlns:v="urn:schemas-microsoft-com:vml" xmlns:wp14="http://schemas.microsoft.com/office/word/2010/wordprocessingDrawing" xmlns:wp="http://schemas.openxmlformats.org/drawingml/2006/wordprocessingDrawing" xmlns:w10="urn:schemas-microsoft-com:office:word" xmlns:w="http://schemas.openxmlformats.org/wordprocessingml/2006/main" xmlns:w14="http://schemas.microsoft.com/office/word/2010/wordml" xmlns:w15="http://schemas.microsoft.com/office/word/2012/wordml" xmlns:w16cex="http://schemas.microsoft.com/office/word/2018/wordml/cex" xmlns:w16cid="http://schemas.microsoft.com/office/word/2016/wordml/cid" xmlns:w16="http://schemas.microsoft.com/office/word/2018/wordml" xmlns:w16sdtdh="http://schemas.microsoft.com/office/word/2020/wordml/sdtdatahash" xmlns:w16se="http://schemas.microsoft.com/office/word/2015/wordml/symex" xmlns:wpg="http://schemas.microsoft.com/office/word/2010/wordprocessingGroup" xmlns:wpi="http://schemas.microsoft.com/office/word/2010/wordprocessingInk" xmlns:wne="http://schemas.microsoft.com/office/word/2006/wordml" xmlns:wps="http://schemas.microsoft.com/office/word/2010/wordprocessingShape" mc:Ignorable="w14 w15 w16se w16cid w16 w16cex w16sdtdh wp14">
+<w:numbering xmlns:wpc="http://schemas.microsoft.com/office/word/2010/wordprocessingCanvas" xmlns:cx="http://schemas.microsoft.com/office/drawing/2014/chartex" xmlns:cx1="http://schemas.microsoft.com/office/drawing/2015/9/8/chartex" xmlns:cx2="http://schemas.microsoft.com/office/drawing/2015/10/21/chartex" xmlns:cx3="http://schemas.microsoft.com/office/drawing/2016/5/9/chartex" xmlns:cx4="http://schemas.microsoft.com/office/drawing/2016/5/10/chartex" xmlns:cx5="http://schemas.microsoft.com/office/drawing/2016/5/11/chartex" xmlns:cx6="http://schemas.microsoft.com/office/drawing/2016/5/12/chartex" xmlns:cx7="http://schemas.microsoft.com/office/drawing/2016/5/13/chartex" xmlns:cx8="http://schemas.microsoft.com/office/drawing/2016/5/14/chartex" xmlns:mc="http://schemas.openxmlformats.org/markup-compatibility/2006" xmlns:aink="http://schemas.microsoft.com/office/drawing/2016/ink" xmlns:am3d="http://schemas.microsoft.com/office/drawing/2017/model3d" xmlns:o="urn:schemas-microsoft-com:office:office" xmlns:oel="http://schemas.microsoft.com/office/2019/extlst" xmlns:r="http://schemas.openxmlformats.org/officeDocument/2006/relationships" xmlns:m="http://schemas.openxmlformats.org/officeDocument/2006/math" xmlns:v="urn:schemas-microsoft-com:vml" xmlns:wp14="http://schemas.microsoft.com/office/word/2010/wordprocessingDrawing" xmlns:wp="http://schemas.openxmlformats.org/drawingml/2006/wordprocessingDrawing" xmlns:w10="urn:schemas-microsoft-com:office:word" xmlns:w="http://schemas.openxmlformats.org/wordprocessingml/2006/main" xmlns:w14="http://schemas.microsoft.com/office/word/2010/wordml" xmlns:w15="http://schemas.microsoft.com/office/word/2012/wordml" xmlns:w16cex="http://schemas.microsoft.com/office/word/2018/wordml/cex" xmlns:w16cid="http://schemas.microsoft.com/office/word/2016/wordml/cid" xmlns:w16="http://schemas.microsoft.com/office/word/2018/wordml" xmlns:w16du="http://schemas.microsoft.com/office/word/2023/wordml/word16du" xmlns:w16sdtdh="http://schemas.microsoft.com/office/word/2020/wordml/sdtdatahash" xmlns:w16se="http://schemas.microsoft.com/office/word/2015/wordml/symex" xmlns:wpg="http://schemas.microsoft.com/office/word/2010/wordprocessingGroup" xmlns:wpi="http://schemas.microsoft.com/office/word/2010/wordprocessingInk" xmlns:wne="http://schemas.microsoft.com/office/word/2006/wordml" xmlns:wps="http://schemas.microsoft.com/office/word/2010/wordprocessingShape" mc:Ignorable="w14 w15 w16se w16cid w16 w16cex w16sdtdh w16du wp14">
   <w:abstractNum w:abstractNumId="0" w15:restartNumberingAfterBreak="0">
     <w:nsid w:val="1CA64B85"/>
     <w:multiLevelType w:val="hybridMultilevel"/>
@@ -991,7 +736,7 @@
 </file>
 
 <file path=word/styles.xml><?xml version="1.0" encoding="utf-8"?>
-<w:styles xmlns:mc="http://schemas.openxmlformats.org/markup-compatibility/2006" xmlns:r="http://schemas.openxmlformats.org/officeDocument/2006/relationships" xmlns:w="http://schemas.openxmlformats.org/wordprocessingml/2006/main" xmlns:w14="http://schemas.microsoft.com/office/word/2010/wordml" xmlns:w15="http://schemas.microsoft.com/office/word/2012/wordml" xmlns:w16cex="http://schemas.microsoft.com/office/word/2018/wordml/cex" xmlns:w16cid="http://schemas.microsoft.com/office/word/2016/wordml/cid" xmlns:w16="http://schemas.microsoft.com/office/word/2018/wordml" xmlns:w16sdtdh="http://schemas.microsoft.com/office/word/2020/wordml/sdtdatahash" xmlns:w16se="http://schemas.microsoft.com/office/word/2015/wordml/symex" mc:Ignorable="w14 w15 w16se w16cid w16 w16cex w16sdtdh">
+<w:styles xmlns:mc="http://schemas.openxmlformats.org/markup-compatibility/2006" xmlns:r="http://schemas.openxmlformats.org/officeDocument/2006/relationships" xmlns:w="http://schemas.openxmlformats.org/wordprocessingml/2006/main" xmlns:w14="http://schemas.microsoft.com/office/word/2010/wordml" xmlns:w15="http://schemas.microsoft.com/office/word/2012/wordml" xmlns:w16cex="http://schemas.microsoft.com/office/word/2018/wordml/cex" xmlns:w16cid="http://schemas.microsoft.com/office/word/2016/wordml/cid" xmlns:w16="http://schemas.microsoft.com/office/word/2018/wordml" xmlns:w16du="http://schemas.microsoft.com/office/word/2023/wordml/word16du" xmlns:w16sdtdh="http://schemas.microsoft.com/office/word/2020/wordml/sdtdatahash" xmlns:w16se="http://schemas.microsoft.com/office/word/2015/wordml/symex" mc:Ignorable="w14 w15 w16se w16cid w16 w16cex w16sdtdh w16du">
   <w:docDefaults>
     <w:rPrDefault>
       <w:rPr>

</xml_diff>